<commit_message>
add group presentation details
</commit_message>
<xml_diff>
--- a/books/templates/part3/report-part3-template.docx
+++ b/books/templates/part3/report-part3-template.docx
@@ -1,6 +1,6 @@
 
 <file path=word/document.xml><?xml version="1.0" encoding="utf-8"?>
-<w:document xmlns:wpc="http://schemas.microsoft.com/office/word/2010/wordprocessingCanvas" xmlns:cx="http://schemas.microsoft.com/office/drawing/2014/chartex" xmlns:cx1="http://schemas.microsoft.com/office/drawing/2015/9/8/chartex" xmlns:cx2="http://schemas.microsoft.com/office/drawing/2015/10/21/chartex" xmlns:cx3="http://schemas.microsoft.com/office/drawing/2016/5/9/chartex" xmlns:cx4="http://schemas.microsoft.com/office/drawing/2016/5/10/chartex" xmlns:cx5="http://schemas.microsoft.com/office/drawing/2016/5/11/chartex" xmlns:cx6="http://schemas.microsoft.com/office/drawing/2016/5/12/chartex" xmlns:cx7="http://schemas.microsoft.com/office/drawing/2016/5/13/chartex" xmlns:cx8="http://schemas.microsoft.com/office/drawing/2016/5/14/chartex" xmlns:mc="http://schemas.openxmlformats.org/markup-compatibility/2006" xmlns:aink="http://schemas.microsoft.com/office/drawing/2016/ink" xmlns:am3d="http://schemas.microsoft.com/office/drawing/2017/model3d" xmlns:o="urn:schemas-microsoft-com:office:office" xmlns:r="http://schemas.openxmlformats.org/officeDocument/2006/relationships" xmlns:m="http://schemas.openxmlformats.org/officeDocument/2006/math" xmlns:v="urn:schemas-microsoft-com:vml" xmlns:wp14="http://schemas.microsoft.com/office/word/2010/wordprocessingDrawing" xmlns:wp="http://schemas.openxmlformats.org/drawingml/2006/wordprocessingDrawing" xmlns:w10="urn:schemas-microsoft-com:office:word" xmlns:w="http://schemas.openxmlformats.org/wordprocessingml/2006/main" xmlns:w14="http://schemas.microsoft.com/office/word/2010/wordml" xmlns:w15="http://schemas.microsoft.com/office/word/2012/wordml" xmlns:w16cex="http://schemas.microsoft.com/office/word/2018/wordml/cex" xmlns:w16cid="http://schemas.microsoft.com/office/word/2016/wordml/cid" xmlns:w16="http://schemas.microsoft.com/office/word/2018/wordml" xmlns:w16sdtdh="http://schemas.microsoft.com/office/word/2020/wordml/sdtdatahash" xmlns:w16se="http://schemas.microsoft.com/office/word/2015/wordml/symex" xmlns:wpg="http://schemas.microsoft.com/office/word/2010/wordprocessingGroup" xmlns:wpi="http://schemas.microsoft.com/office/word/2010/wordprocessingInk" xmlns:wne="http://schemas.microsoft.com/office/word/2006/wordml" xmlns:wps="http://schemas.microsoft.com/office/word/2010/wordprocessingShape" mc:Ignorable="w14 w15 w16se w16cid w16 w16cex w16sdtdh wp14">
+<w:document xmlns:wpc="http://schemas.microsoft.com/office/word/2010/wordprocessingCanvas" xmlns:cx="http://schemas.microsoft.com/office/drawing/2014/chartex" xmlns:cx1="http://schemas.microsoft.com/office/drawing/2015/9/8/chartex" xmlns:cx2="http://schemas.microsoft.com/office/drawing/2015/10/21/chartex" xmlns:cx3="http://schemas.microsoft.com/office/drawing/2016/5/9/chartex" xmlns:cx4="http://schemas.microsoft.com/office/drawing/2016/5/10/chartex" xmlns:cx5="http://schemas.microsoft.com/office/drawing/2016/5/11/chartex" xmlns:cx6="http://schemas.microsoft.com/office/drawing/2016/5/12/chartex" xmlns:cx7="http://schemas.microsoft.com/office/drawing/2016/5/13/chartex" xmlns:cx8="http://schemas.microsoft.com/office/drawing/2016/5/14/chartex" xmlns:mc="http://schemas.openxmlformats.org/markup-compatibility/2006" xmlns:aink="http://schemas.microsoft.com/office/drawing/2016/ink" xmlns:am3d="http://schemas.microsoft.com/office/drawing/2017/model3d" xmlns:o="urn:schemas-microsoft-com:office:office" xmlns:oel="http://schemas.microsoft.com/office/2019/extlst" xmlns:r="http://schemas.openxmlformats.org/officeDocument/2006/relationships" xmlns:m="http://schemas.openxmlformats.org/officeDocument/2006/math" xmlns:v="urn:schemas-microsoft-com:vml" xmlns:wp14="http://schemas.microsoft.com/office/word/2010/wordprocessingDrawing" xmlns:wp="http://schemas.openxmlformats.org/drawingml/2006/wordprocessingDrawing" xmlns:w10="urn:schemas-microsoft-com:office:word" xmlns:w="http://schemas.openxmlformats.org/wordprocessingml/2006/main" xmlns:w14="http://schemas.microsoft.com/office/word/2010/wordml" xmlns:w15="http://schemas.microsoft.com/office/word/2012/wordml" xmlns:w16cex="http://schemas.microsoft.com/office/word/2018/wordml/cex" xmlns:w16cid="http://schemas.microsoft.com/office/word/2016/wordml/cid" xmlns:w16="http://schemas.microsoft.com/office/word/2018/wordml" xmlns:w16du="http://schemas.microsoft.com/office/word/2023/wordml/word16du" xmlns:w16sdtdh="http://schemas.microsoft.com/office/word/2020/wordml/sdtdatahash" xmlns:w16se="http://schemas.microsoft.com/office/word/2015/wordml/symex" xmlns:wpg="http://schemas.microsoft.com/office/word/2010/wordprocessingGroup" xmlns:wpi="http://schemas.microsoft.com/office/word/2010/wordprocessingInk" xmlns:wne="http://schemas.microsoft.com/office/word/2006/wordml" xmlns:wps="http://schemas.microsoft.com/office/word/2010/wordprocessingShape" mc:Ignorable="w14 w15 w16se w16cid w16 w16cex w16sdtdh wp14">
   <w:body>
     <w:p>
       <w:pPr>
@@ -619,9 +619,6 @@
       <w:pPr>
         <w:widowControl/>
         <w:jc w:val="left"/>
-        <w:rPr>
-          <w:rFonts w:hint="eastAsia"/>
-        </w:rPr>
       </w:pPr>
       <w:r>
         <w:br w:type="page"/>
@@ -1171,7 +1168,7 @@
               <w:t>3</w:t>
             </w:r>
             <w:r>
-              <w:t>章に示しました。</w:t>
+              <w:t>章示しました。</w:t>
             </w:r>
           </w:p>
         </w:tc>
@@ -1226,59 +1223,6 @@
             </w:r>
             <w:r>
               <w:t>記載しました。</w:t>
-            </w:r>
-          </w:p>
-        </w:tc>
-        <w:tc>
-          <w:tcPr>
-            <w:tcW w:w="615" w:type="dxa"/>
-            <w:shd w:val="clear" w:color="auto" w:fill="auto"/>
-          </w:tcPr>
-          <w:p>
-            <w:r>
-              <w:t>□</w:t>
-            </w:r>
-          </w:p>
-        </w:tc>
-      </w:tr>
-      <w:tr>
-        <w:tc>
-          <w:tcPr>
-            <w:tcW w:w="1929" w:type="dxa"/>
-            <w:shd w:val="clear" w:color="auto" w:fill="auto"/>
-          </w:tcPr>
-          <w:p>
-            <w:r>
-              <w:rPr>
-                <w:rFonts w:hint="eastAsia"/>
-              </w:rPr>
-              <w:t>自由課題</w:t>
-            </w:r>
-          </w:p>
-        </w:tc>
-        <w:tc>
-          <w:tcPr>
-            <w:tcW w:w="7192" w:type="dxa"/>
-            <w:shd w:val="clear" w:color="auto" w:fill="auto"/>
-          </w:tcPr>
-          <w:p>
-            <w:r>
-              <w:rPr>
-                <w:rFonts w:hint="eastAsia"/>
-              </w:rPr>
-              <w:t>自由課題の仕様説明を</w:t>
-            </w:r>
-            <w:r>
-              <w:rPr>
-                <w:rFonts w:hint="eastAsia"/>
-              </w:rPr>
-              <w:t>第２</w:t>
-            </w:r>
-            <w:r>
-              <w:rPr>
-                <w:rFonts w:hint="eastAsia"/>
-              </w:rPr>
-              <w:t>章に記載しました。</w:t>
             </w:r>
           </w:p>
         </w:tc>
@@ -3176,6 +3120,7 @@
           <w:bCs/>
           <w:lang w:val="ja-JP"/>
         </w:rPr>
+        <w:lastRenderedPageBreak/>
         <w:fldChar w:fldCharType="end"/>
       </w:r>
     </w:p>
@@ -5476,7 +5421,7 @@
 </file>
 
 <file path=word/endnotes.xml><?xml version="1.0" encoding="utf-8"?>
-<w:endnotes xmlns:wpc="http://schemas.microsoft.com/office/word/2010/wordprocessingCanvas" xmlns:cx="http://schemas.microsoft.com/office/drawing/2014/chartex" xmlns:cx1="http://schemas.microsoft.com/office/drawing/2015/9/8/chartex" xmlns:cx2="http://schemas.microsoft.com/office/drawing/2015/10/21/chartex" xmlns:cx3="http://schemas.microsoft.com/office/drawing/2016/5/9/chartex" xmlns:cx4="http://schemas.microsoft.com/office/drawing/2016/5/10/chartex" xmlns:cx5="http://schemas.microsoft.com/office/drawing/2016/5/11/chartex" xmlns:cx6="http://schemas.microsoft.com/office/drawing/2016/5/12/chartex" xmlns:cx7="http://schemas.microsoft.com/office/drawing/2016/5/13/chartex" xmlns:cx8="http://schemas.microsoft.com/office/drawing/2016/5/14/chartex" xmlns:mc="http://schemas.openxmlformats.org/markup-compatibility/2006" xmlns:aink="http://schemas.microsoft.com/office/drawing/2016/ink" xmlns:am3d="http://schemas.microsoft.com/office/drawing/2017/model3d" xmlns:o="urn:schemas-microsoft-com:office:office" xmlns:r="http://schemas.openxmlformats.org/officeDocument/2006/relationships" xmlns:m="http://schemas.openxmlformats.org/officeDocument/2006/math" xmlns:v="urn:schemas-microsoft-com:vml" xmlns:wp14="http://schemas.microsoft.com/office/word/2010/wordprocessingDrawing" xmlns:wp="http://schemas.openxmlformats.org/drawingml/2006/wordprocessingDrawing" xmlns:w10="urn:schemas-microsoft-com:office:word" xmlns:w="http://schemas.openxmlformats.org/wordprocessingml/2006/main" xmlns:w14="http://schemas.microsoft.com/office/word/2010/wordml" xmlns:w15="http://schemas.microsoft.com/office/word/2012/wordml" xmlns:w16cex="http://schemas.microsoft.com/office/word/2018/wordml/cex" xmlns:w16cid="http://schemas.microsoft.com/office/word/2016/wordml/cid" xmlns:w16="http://schemas.microsoft.com/office/word/2018/wordml" xmlns:w16sdtdh="http://schemas.microsoft.com/office/word/2020/wordml/sdtdatahash" xmlns:w16se="http://schemas.microsoft.com/office/word/2015/wordml/symex" xmlns:wpg="http://schemas.microsoft.com/office/word/2010/wordprocessingGroup" xmlns:wpi="http://schemas.microsoft.com/office/word/2010/wordprocessingInk" xmlns:wne="http://schemas.microsoft.com/office/word/2006/wordml" xmlns:wps="http://schemas.microsoft.com/office/word/2010/wordprocessingShape" mc:Ignorable="w14 w15 w16se w16cid w16 w16cex w16sdtdh wp14">
+<w:endnotes xmlns:wpc="http://schemas.microsoft.com/office/word/2010/wordprocessingCanvas" xmlns:cx="http://schemas.microsoft.com/office/drawing/2014/chartex" xmlns:cx1="http://schemas.microsoft.com/office/drawing/2015/9/8/chartex" xmlns:cx2="http://schemas.microsoft.com/office/drawing/2015/10/21/chartex" xmlns:cx3="http://schemas.microsoft.com/office/drawing/2016/5/9/chartex" xmlns:cx4="http://schemas.microsoft.com/office/drawing/2016/5/10/chartex" xmlns:cx5="http://schemas.microsoft.com/office/drawing/2016/5/11/chartex" xmlns:cx6="http://schemas.microsoft.com/office/drawing/2016/5/12/chartex" xmlns:cx7="http://schemas.microsoft.com/office/drawing/2016/5/13/chartex" xmlns:cx8="http://schemas.microsoft.com/office/drawing/2016/5/14/chartex" xmlns:mc="http://schemas.openxmlformats.org/markup-compatibility/2006" xmlns:aink="http://schemas.microsoft.com/office/drawing/2016/ink" xmlns:am3d="http://schemas.microsoft.com/office/drawing/2017/model3d" xmlns:o="urn:schemas-microsoft-com:office:office" xmlns:oel="http://schemas.microsoft.com/office/2019/extlst" xmlns:r="http://schemas.openxmlformats.org/officeDocument/2006/relationships" xmlns:m="http://schemas.openxmlformats.org/officeDocument/2006/math" xmlns:v="urn:schemas-microsoft-com:vml" xmlns:wp14="http://schemas.microsoft.com/office/word/2010/wordprocessingDrawing" xmlns:wp="http://schemas.openxmlformats.org/drawingml/2006/wordprocessingDrawing" xmlns:w10="urn:schemas-microsoft-com:office:word" xmlns:w="http://schemas.openxmlformats.org/wordprocessingml/2006/main" xmlns:w14="http://schemas.microsoft.com/office/word/2010/wordml" xmlns:w15="http://schemas.microsoft.com/office/word/2012/wordml" xmlns:w16cex="http://schemas.microsoft.com/office/word/2018/wordml/cex" xmlns:w16cid="http://schemas.microsoft.com/office/word/2016/wordml/cid" xmlns:w16="http://schemas.microsoft.com/office/word/2018/wordml" xmlns:w16du="http://schemas.microsoft.com/office/word/2023/wordml/word16du" xmlns:w16sdtdh="http://schemas.microsoft.com/office/word/2020/wordml/sdtdatahash" xmlns:w16se="http://schemas.microsoft.com/office/word/2015/wordml/symex" xmlns:wpg="http://schemas.microsoft.com/office/word/2010/wordprocessingGroup" xmlns:wpi="http://schemas.microsoft.com/office/word/2010/wordprocessingInk" xmlns:wne="http://schemas.microsoft.com/office/word/2006/wordml" xmlns:wps="http://schemas.microsoft.com/office/word/2010/wordprocessingShape" mc:Ignorable="w14 w15 w16se w16cid w16 w16cex w16sdtdh wp14">
   <w:endnote w:type="separator" w:id="-1">
     <w:p>
       <w:r>
@@ -5497,7 +5442,7 @@
 </file>
 
 <file path=word/footer1.xml><?xml version="1.0" encoding="utf-8"?>
-<w:ftr xmlns:wpc="http://schemas.microsoft.com/office/word/2010/wordprocessingCanvas" xmlns:cx="http://schemas.microsoft.com/office/drawing/2014/chartex" xmlns:cx1="http://schemas.microsoft.com/office/drawing/2015/9/8/chartex" xmlns:cx2="http://schemas.microsoft.com/office/drawing/2015/10/21/chartex" xmlns:cx3="http://schemas.microsoft.com/office/drawing/2016/5/9/chartex" xmlns:cx4="http://schemas.microsoft.com/office/drawing/2016/5/10/chartex" xmlns:cx5="http://schemas.microsoft.com/office/drawing/2016/5/11/chartex" xmlns:cx6="http://schemas.microsoft.com/office/drawing/2016/5/12/chartex" xmlns:cx7="http://schemas.microsoft.com/office/drawing/2016/5/13/chartex" xmlns:cx8="http://schemas.microsoft.com/office/drawing/2016/5/14/chartex" xmlns:mc="http://schemas.openxmlformats.org/markup-compatibility/2006" xmlns:aink="http://schemas.microsoft.com/office/drawing/2016/ink" xmlns:am3d="http://schemas.microsoft.com/office/drawing/2017/model3d" xmlns:o="urn:schemas-microsoft-com:office:office" xmlns:r="http://schemas.openxmlformats.org/officeDocument/2006/relationships" xmlns:m="http://schemas.openxmlformats.org/officeDocument/2006/math" xmlns:v="urn:schemas-microsoft-com:vml" xmlns:wp14="http://schemas.microsoft.com/office/word/2010/wordprocessingDrawing" xmlns:wp="http://schemas.openxmlformats.org/drawingml/2006/wordprocessingDrawing" xmlns:w10="urn:schemas-microsoft-com:office:word" xmlns:w="http://schemas.openxmlformats.org/wordprocessingml/2006/main" xmlns:w14="http://schemas.microsoft.com/office/word/2010/wordml" xmlns:w15="http://schemas.microsoft.com/office/word/2012/wordml" xmlns:w16cex="http://schemas.microsoft.com/office/word/2018/wordml/cex" xmlns:w16cid="http://schemas.microsoft.com/office/word/2016/wordml/cid" xmlns:w16="http://schemas.microsoft.com/office/word/2018/wordml" xmlns:w16sdtdh="http://schemas.microsoft.com/office/word/2020/wordml/sdtdatahash" xmlns:w16se="http://schemas.microsoft.com/office/word/2015/wordml/symex" xmlns:wpg="http://schemas.microsoft.com/office/word/2010/wordprocessingGroup" xmlns:wpi="http://schemas.microsoft.com/office/word/2010/wordprocessingInk" xmlns:wne="http://schemas.microsoft.com/office/word/2006/wordml" xmlns:wps="http://schemas.microsoft.com/office/word/2010/wordprocessingShape" mc:Ignorable="w14 w15 w16se w16cid w16 w16cex w16sdtdh wp14">
+<w:ftr xmlns:wpc="http://schemas.microsoft.com/office/word/2010/wordprocessingCanvas" xmlns:cx="http://schemas.microsoft.com/office/drawing/2014/chartex" xmlns:cx1="http://schemas.microsoft.com/office/drawing/2015/9/8/chartex" xmlns:cx2="http://schemas.microsoft.com/office/drawing/2015/10/21/chartex" xmlns:cx3="http://schemas.microsoft.com/office/drawing/2016/5/9/chartex" xmlns:cx4="http://schemas.microsoft.com/office/drawing/2016/5/10/chartex" xmlns:cx5="http://schemas.microsoft.com/office/drawing/2016/5/11/chartex" xmlns:cx6="http://schemas.microsoft.com/office/drawing/2016/5/12/chartex" xmlns:cx7="http://schemas.microsoft.com/office/drawing/2016/5/13/chartex" xmlns:cx8="http://schemas.microsoft.com/office/drawing/2016/5/14/chartex" xmlns:mc="http://schemas.openxmlformats.org/markup-compatibility/2006" xmlns:aink="http://schemas.microsoft.com/office/drawing/2016/ink" xmlns:am3d="http://schemas.microsoft.com/office/drawing/2017/model3d" xmlns:o="urn:schemas-microsoft-com:office:office" xmlns:oel="http://schemas.microsoft.com/office/2019/extlst" xmlns:r="http://schemas.openxmlformats.org/officeDocument/2006/relationships" xmlns:m="http://schemas.openxmlformats.org/officeDocument/2006/math" xmlns:v="urn:schemas-microsoft-com:vml" xmlns:wp14="http://schemas.microsoft.com/office/word/2010/wordprocessingDrawing" xmlns:wp="http://schemas.openxmlformats.org/drawingml/2006/wordprocessingDrawing" xmlns:w10="urn:schemas-microsoft-com:office:word" xmlns:w="http://schemas.openxmlformats.org/wordprocessingml/2006/main" xmlns:w14="http://schemas.microsoft.com/office/word/2010/wordml" xmlns:w15="http://schemas.microsoft.com/office/word/2012/wordml" xmlns:w16cex="http://schemas.microsoft.com/office/word/2018/wordml/cex" xmlns:w16cid="http://schemas.microsoft.com/office/word/2016/wordml/cid" xmlns:w16="http://schemas.microsoft.com/office/word/2018/wordml" xmlns:w16du="http://schemas.microsoft.com/office/word/2023/wordml/word16du" xmlns:w16sdtdh="http://schemas.microsoft.com/office/word/2020/wordml/sdtdatahash" xmlns:w16se="http://schemas.microsoft.com/office/word/2015/wordml/symex" xmlns:wpg="http://schemas.microsoft.com/office/word/2010/wordprocessingGroup" xmlns:wpi="http://schemas.microsoft.com/office/word/2010/wordprocessingInk" xmlns:wne="http://schemas.microsoft.com/office/word/2006/wordml" xmlns:wps="http://schemas.microsoft.com/office/word/2010/wordprocessingShape" mc:Ignorable="w14 w15 w16se w16cid w16 w16cex w16sdtdh wp14">
   <w:p>
     <w:pPr>
       <w:pStyle w:val="a6"/>
@@ -5606,7 +5551,7 @@
 </file>
 
 <file path=word/footnotes.xml><?xml version="1.0" encoding="utf-8"?>
-<w:footnotes xmlns:wpc="http://schemas.microsoft.com/office/word/2010/wordprocessingCanvas" xmlns:cx="http://schemas.microsoft.com/office/drawing/2014/chartex" xmlns:cx1="http://schemas.microsoft.com/office/drawing/2015/9/8/chartex" xmlns:cx2="http://schemas.microsoft.com/office/drawing/2015/10/21/chartex" xmlns:cx3="http://schemas.microsoft.com/office/drawing/2016/5/9/chartex" xmlns:cx4="http://schemas.microsoft.com/office/drawing/2016/5/10/chartex" xmlns:cx5="http://schemas.microsoft.com/office/drawing/2016/5/11/chartex" xmlns:cx6="http://schemas.microsoft.com/office/drawing/2016/5/12/chartex" xmlns:cx7="http://schemas.microsoft.com/office/drawing/2016/5/13/chartex" xmlns:cx8="http://schemas.microsoft.com/office/drawing/2016/5/14/chartex" xmlns:mc="http://schemas.openxmlformats.org/markup-compatibility/2006" xmlns:aink="http://schemas.microsoft.com/office/drawing/2016/ink" xmlns:am3d="http://schemas.microsoft.com/office/drawing/2017/model3d" xmlns:o="urn:schemas-microsoft-com:office:office" xmlns:r="http://schemas.openxmlformats.org/officeDocument/2006/relationships" xmlns:m="http://schemas.openxmlformats.org/officeDocument/2006/math" xmlns:v="urn:schemas-microsoft-com:vml" xmlns:wp14="http://schemas.microsoft.com/office/word/2010/wordprocessingDrawing" xmlns:wp="http://schemas.openxmlformats.org/drawingml/2006/wordprocessingDrawing" xmlns:w10="urn:schemas-microsoft-com:office:word" xmlns:w="http://schemas.openxmlformats.org/wordprocessingml/2006/main" xmlns:w14="http://schemas.microsoft.com/office/word/2010/wordml" xmlns:w15="http://schemas.microsoft.com/office/word/2012/wordml" xmlns:w16cex="http://schemas.microsoft.com/office/word/2018/wordml/cex" xmlns:w16cid="http://schemas.microsoft.com/office/word/2016/wordml/cid" xmlns:w16="http://schemas.microsoft.com/office/word/2018/wordml" xmlns:w16sdtdh="http://schemas.microsoft.com/office/word/2020/wordml/sdtdatahash" xmlns:w16se="http://schemas.microsoft.com/office/word/2015/wordml/symex" xmlns:wpg="http://schemas.microsoft.com/office/word/2010/wordprocessingGroup" xmlns:wpi="http://schemas.microsoft.com/office/word/2010/wordprocessingInk" xmlns:wne="http://schemas.microsoft.com/office/word/2006/wordml" xmlns:wps="http://schemas.microsoft.com/office/word/2010/wordprocessingShape" mc:Ignorable="w14 w15 w16se w16cid w16 w16cex w16sdtdh wp14">
+<w:footnotes xmlns:wpc="http://schemas.microsoft.com/office/word/2010/wordprocessingCanvas" xmlns:cx="http://schemas.microsoft.com/office/drawing/2014/chartex" xmlns:cx1="http://schemas.microsoft.com/office/drawing/2015/9/8/chartex" xmlns:cx2="http://schemas.microsoft.com/office/drawing/2015/10/21/chartex" xmlns:cx3="http://schemas.microsoft.com/office/drawing/2016/5/9/chartex" xmlns:cx4="http://schemas.microsoft.com/office/drawing/2016/5/10/chartex" xmlns:cx5="http://schemas.microsoft.com/office/drawing/2016/5/11/chartex" xmlns:cx6="http://schemas.microsoft.com/office/drawing/2016/5/12/chartex" xmlns:cx7="http://schemas.microsoft.com/office/drawing/2016/5/13/chartex" xmlns:cx8="http://schemas.microsoft.com/office/drawing/2016/5/14/chartex" xmlns:mc="http://schemas.openxmlformats.org/markup-compatibility/2006" xmlns:aink="http://schemas.microsoft.com/office/drawing/2016/ink" xmlns:am3d="http://schemas.microsoft.com/office/drawing/2017/model3d" xmlns:o="urn:schemas-microsoft-com:office:office" xmlns:oel="http://schemas.microsoft.com/office/2019/extlst" xmlns:r="http://schemas.openxmlformats.org/officeDocument/2006/relationships" xmlns:m="http://schemas.openxmlformats.org/officeDocument/2006/math" xmlns:v="urn:schemas-microsoft-com:vml" xmlns:wp14="http://schemas.microsoft.com/office/word/2010/wordprocessingDrawing" xmlns:wp="http://schemas.openxmlformats.org/drawingml/2006/wordprocessingDrawing" xmlns:w10="urn:schemas-microsoft-com:office:word" xmlns:w="http://schemas.openxmlformats.org/wordprocessingml/2006/main" xmlns:w14="http://schemas.microsoft.com/office/word/2010/wordml" xmlns:w15="http://schemas.microsoft.com/office/word/2012/wordml" xmlns:w16cex="http://schemas.microsoft.com/office/word/2018/wordml/cex" xmlns:w16cid="http://schemas.microsoft.com/office/word/2016/wordml/cid" xmlns:w16="http://schemas.microsoft.com/office/word/2018/wordml" xmlns:w16du="http://schemas.microsoft.com/office/word/2023/wordml/word16du" xmlns:w16sdtdh="http://schemas.microsoft.com/office/word/2020/wordml/sdtdatahash" xmlns:w16se="http://schemas.microsoft.com/office/word/2015/wordml/symex" xmlns:wpg="http://schemas.microsoft.com/office/word/2010/wordprocessingGroup" xmlns:wpi="http://schemas.microsoft.com/office/word/2010/wordprocessingInk" xmlns:wne="http://schemas.microsoft.com/office/word/2006/wordml" xmlns:wps="http://schemas.microsoft.com/office/word/2010/wordprocessingShape" mc:Ignorable="w14 w15 w16se w16cid w16 w16cex w16sdtdh wp14">
   <w:footnote w:type="separator" w:id="-1">
     <w:p>
       <w:r>
@@ -5627,7 +5572,7 @@
 </file>
 
 <file path=word/numbering.xml><?xml version="1.0" encoding="utf-8"?>
-<w:numbering xmlns:wpc="http://schemas.microsoft.com/office/word/2010/wordprocessingCanvas" xmlns:cx="http://schemas.microsoft.com/office/drawing/2014/chartex" xmlns:cx1="http://schemas.microsoft.com/office/drawing/2015/9/8/chartex" xmlns:cx2="http://schemas.microsoft.com/office/drawing/2015/10/21/chartex" xmlns:cx3="http://schemas.microsoft.com/office/drawing/2016/5/9/chartex" xmlns:cx4="http://schemas.microsoft.com/office/drawing/2016/5/10/chartex" xmlns:cx5="http://schemas.microsoft.com/office/drawing/2016/5/11/chartex" xmlns:cx6="http://schemas.microsoft.com/office/drawing/2016/5/12/chartex" xmlns:cx7="http://schemas.microsoft.com/office/drawing/2016/5/13/chartex" xmlns:cx8="http://schemas.microsoft.com/office/drawing/2016/5/14/chartex" xmlns:mc="http://schemas.openxmlformats.org/markup-compatibility/2006" xmlns:aink="http://schemas.microsoft.com/office/drawing/2016/ink" xmlns:am3d="http://schemas.microsoft.com/office/drawing/2017/model3d" xmlns:o="urn:schemas-microsoft-com:office:office" xmlns:r="http://schemas.openxmlformats.org/officeDocument/2006/relationships" xmlns:m="http://schemas.openxmlformats.org/officeDocument/2006/math" xmlns:v="urn:schemas-microsoft-com:vml" xmlns:wp14="http://schemas.microsoft.com/office/word/2010/wordprocessingDrawing" xmlns:wp="http://schemas.openxmlformats.org/drawingml/2006/wordprocessingDrawing" xmlns:w10="urn:schemas-microsoft-com:office:word" xmlns:w="http://schemas.openxmlformats.org/wordprocessingml/2006/main" xmlns:w14="http://schemas.microsoft.com/office/word/2010/wordml" xmlns:w15="http://schemas.microsoft.com/office/word/2012/wordml" xmlns:w16cex="http://schemas.microsoft.com/office/word/2018/wordml/cex" xmlns:w16cid="http://schemas.microsoft.com/office/word/2016/wordml/cid" xmlns:w16="http://schemas.microsoft.com/office/word/2018/wordml" xmlns:w16sdtdh="http://schemas.microsoft.com/office/word/2020/wordml/sdtdatahash" xmlns:w16se="http://schemas.microsoft.com/office/word/2015/wordml/symex" xmlns:wpg="http://schemas.microsoft.com/office/word/2010/wordprocessingGroup" xmlns:wpi="http://schemas.microsoft.com/office/word/2010/wordprocessingInk" xmlns:wne="http://schemas.microsoft.com/office/word/2006/wordml" xmlns:wps="http://schemas.microsoft.com/office/word/2010/wordprocessingShape" mc:Ignorable="w14 w15 w16se w16cid w16 w16cex w16sdtdh wp14">
+<w:numbering xmlns:wpc="http://schemas.microsoft.com/office/word/2010/wordprocessingCanvas" xmlns:cx="http://schemas.microsoft.com/office/drawing/2014/chartex" xmlns:cx1="http://schemas.microsoft.com/office/drawing/2015/9/8/chartex" xmlns:cx2="http://schemas.microsoft.com/office/drawing/2015/10/21/chartex" xmlns:cx3="http://schemas.microsoft.com/office/drawing/2016/5/9/chartex" xmlns:cx4="http://schemas.microsoft.com/office/drawing/2016/5/10/chartex" xmlns:cx5="http://schemas.microsoft.com/office/drawing/2016/5/11/chartex" xmlns:cx6="http://schemas.microsoft.com/office/drawing/2016/5/12/chartex" xmlns:cx7="http://schemas.microsoft.com/office/drawing/2016/5/13/chartex" xmlns:cx8="http://schemas.microsoft.com/office/drawing/2016/5/14/chartex" xmlns:mc="http://schemas.openxmlformats.org/markup-compatibility/2006" xmlns:aink="http://schemas.microsoft.com/office/drawing/2016/ink" xmlns:am3d="http://schemas.microsoft.com/office/drawing/2017/model3d" xmlns:o="urn:schemas-microsoft-com:office:office" xmlns:oel="http://schemas.microsoft.com/office/2019/extlst" xmlns:r="http://schemas.openxmlformats.org/officeDocument/2006/relationships" xmlns:m="http://schemas.openxmlformats.org/officeDocument/2006/math" xmlns:v="urn:schemas-microsoft-com:vml" xmlns:wp14="http://schemas.microsoft.com/office/word/2010/wordprocessingDrawing" xmlns:wp="http://schemas.openxmlformats.org/drawingml/2006/wordprocessingDrawing" xmlns:w10="urn:schemas-microsoft-com:office:word" xmlns:w="http://schemas.openxmlformats.org/wordprocessingml/2006/main" xmlns:w14="http://schemas.microsoft.com/office/word/2010/wordml" xmlns:w15="http://schemas.microsoft.com/office/word/2012/wordml" xmlns:w16cex="http://schemas.microsoft.com/office/word/2018/wordml/cex" xmlns:w16cid="http://schemas.microsoft.com/office/word/2016/wordml/cid" xmlns:w16="http://schemas.microsoft.com/office/word/2018/wordml" xmlns:w16du="http://schemas.microsoft.com/office/word/2023/wordml/word16du" xmlns:w16sdtdh="http://schemas.microsoft.com/office/word/2020/wordml/sdtdatahash" xmlns:w16se="http://schemas.microsoft.com/office/word/2015/wordml/symex" xmlns:wpg="http://schemas.microsoft.com/office/word/2010/wordprocessingGroup" xmlns:wpi="http://schemas.microsoft.com/office/word/2010/wordprocessingInk" xmlns:wne="http://schemas.microsoft.com/office/word/2006/wordml" xmlns:wps="http://schemas.microsoft.com/office/word/2010/wordprocessingShape" mc:Ignorable="w14 w15 w16se w16cid w16 w16cex w16sdtdh wp14">
   <w:abstractNum w:abstractNumId="0" w15:restartNumberingAfterBreak="0">
     <w:nsid w:val="0F50297F"/>
     <w:multiLevelType w:val="hybridMultilevel"/>
@@ -7343,61 +7288,61 @@
       </w:pPr>
     </w:lvl>
   </w:abstractNum>
-  <w:num w:numId="1">
+  <w:num w:numId="1" w16cid:durableId="430125546">
     <w:abstractNumId w:val="2"/>
   </w:num>
-  <w:num w:numId="2">
+  <w:num w:numId="2" w16cid:durableId="1481997561">
     <w:abstractNumId w:val="2"/>
   </w:num>
-  <w:num w:numId="3">
+  <w:num w:numId="3" w16cid:durableId="1901596387">
     <w:abstractNumId w:val="10"/>
   </w:num>
-  <w:num w:numId="4">
+  <w:num w:numId="4" w16cid:durableId="970330308">
     <w:abstractNumId w:val="4"/>
   </w:num>
-  <w:num w:numId="5">
+  <w:num w:numId="5" w16cid:durableId="1146121079">
     <w:abstractNumId w:val="5"/>
   </w:num>
-  <w:num w:numId="6">
+  <w:num w:numId="6" w16cid:durableId="1420056835">
     <w:abstractNumId w:val="6"/>
   </w:num>
-  <w:num w:numId="7">
+  <w:num w:numId="7" w16cid:durableId="407121429">
     <w:abstractNumId w:val="9"/>
   </w:num>
-  <w:num w:numId="8">
+  <w:num w:numId="8" w16cid:durableId="1466579090">
     <w:abstractNumId w:val="3"/>
   </w:num>
-  <w:num w:numId="9">
+  <w:num w:numId="9" w16cid:durableId="31344576">
     <w:abstractNumId w:val="14"/>
   </w:num>
-  <w:num w:numId="10">
+  <w:num w:numId="10" w16cid:durableId="304749132">
     <w:abstractNumId w:val="17"/>
   </w:num>
-  <w:num w:numId="11">
+  <w:num w:numId="11" w16cid:durableId="1230580185">
     <w:abstractNumId w:val="16"/>
   </w:num>
-  <w:num w:numId="12">
+  <w:num w:numId="12" w16cid:durableId="275017701">
     <w:abstractNumId w:val="1"/>
   </w:num>
-  <w:num w:numId="13">
+  <w:num w:numId="13" w16cid:durableId="288635115">
     <w:abstractNumId w:val="12"/>
   </w:num>
-  <w:num w:numId="14">
+  <w:num w:numId="14" w16cid:durableId="1167212812">
     <w:abstractNumId w:val="13"/>
   </w:num>
-  <w:num w:numId="15">
+  <w:num w:numId="15" w16cid:durableId="381172597">
     <w:abstractNumId w:val="0"/>
   </w:num>
-  <w:num w:numId="16">
+  <w:num w:numId="16" w16cid:durableId="1438941069">
     <w:abstractNumId w:val="8"/>
   </w:num>
-  <w:num w:numId="17">
+  <w:num w:numId="17" w16cid:durableId="1186409159">
     <w:abstractNumId w:val="7"/>
   </w:num>
-  <w:num w:numId="18">
+  <w:num w:numId="18" w16cid:durableId="776287785">
     <w:abstractNumId w:val="11"/>
   </w:num>
-  <w:num w:numId="19">
+  <w:num w:numId="19" w16cid:durableId="1861044830">
     <w:abstractNumId w:val="15"/>
   </w:num>
 </w:numbering>

</xml_diff>